<commit_message>
update aar ver1.11.0 aar and demo
</commit_message>
<xml_diff>
--- a/android/doc/Android厂商APP帐号功能接入.docx
+++ b/android/doc/Android厂商APP帐号功能接入.docx
@@ -474,7 +474,21 @@
         <w:rPr>
           <w:rFonts w:ascii="微软雅黑" w:eastAsia="微软雅黑" w:hAnsi="微软雅黑"/>
         </w:rPr>
-        <w:t>平台注册成功后提供AppId、AppSecret、应用主包名；QQ互联平台注册成功后提供AppId。</w:t>
+        <w:t>平台注册成功后提供AppId、AppSecret、应用</w:t>
+      </w:r>
+      <w:proofErr w:type="gramStart"/>
+      <w:r>
+        <w:rPr>
+          <w:rFonts w:ascii="微软雅黑" w:eastAsia="微软雅黑" w:hAnsi="微软雅黑"/>
+        </w:rPr>
+        <w:t>主包</w:t>
+      </w:r>
+      <w:proofErr w:type="gramEnd"/>
+      <w:r>
+        <w:rPr>
+          <w:rFonts w:ascii="微软雅黑" w:eastAsia="微软雅黑" w:hAnsi="微软雅黑"/>
+        </w:rPr>
+        <w:t>名；QQ互联平台注册成功后提供AppId。</w:t>
       </w:r>
     </w:p>
     <w:p>
@@ -637,7 +651,19 @@
         <w:rPr>
           <w:rFonts w:ascii="微软雅黑" w:eastAsia="微软雅黑" w:hAnsi="微软雅黑"/>
         </w:rPr>
-        <w:t>:wechat-sdk-android-with-mta:1.0.2'</w:t>
+        <w:t>:wechat-sdk-android-with-mta:</w:t>
+      </w:r>
+      <w:r>
+        <w:rPr>
+          <w:rFonts w:ascii="微软雅黑" w:eastAsia="微软雅黑" w:hAnsi="微软雅黑"/>
+        </w:rPr>
+        <w:t>+</w:t>
+      </w:r>
+      <w:r>
+        <w:rPr>
+          <w:rFonts w:ascii="微软雅黑" w:eastAsia="微软雅黑" w:hAnsi="微软雅黑"/>
+        </w:rPr>
+        <w:t>'</w:t>
       </w:r>
     </w:p>
     <w:p>
@@ -828,8 +854,6 @@
         </w:rPr>
         <w:t>5</w:t>
       </w:r>
-      <w:bookmarkStart w:id="0" w:name="_GoBack"/>
-      <w:bookmarkEnd w:id="0"/>
       <w:r>
         <w:rPr>
           <w:rFonts w:ascii="微软雅黑" w:eastAsia="微软雅黑" w:hAnsi="微软雅黑" w:hint="eastAsia"/>
@@ -5094,7 +5118,7 @@
         <w:rPr>
           <w:rFonts w:ascii="微软雅黑" w:eastAsia="微软雅黑" w:hAnsi="微软雅黑"/>
         </w:rPr>
-        <w:t>Activity activity, QRStateListener listener)</w:t>
+        <w:t>Activity activity, QRStateListener stateListener, QRCustomViewListener customViewListener, boolean isTestEnv, boolean isDebugEnabled)</w:t>
       </w:r>
     </w:p>
     <w:p>
@@ -5159,7 +5183,13 @@
         <w:rPr>
           <w:rFonts w:ascii="微软雅黑" w:eastAsia="微软雅黑" w:hAnsi="微软雅黑"/>
         </w:rPr>
-        <w:t>listener</w:t>
+        <w:t>stateL</w:t>
+      </w:r>
+      <w:r>
+        <w:rPr>
+          <w:rFonts w:ascii="微软雅黑" w:eastAsia="微软雅黑" w:hAnsi="微软雅黑"/>
+        </w:rPr>
+        <w:t>istener</w:t>
       </w:r>
       <w:r>
         <w:rPr>
@@ -5188,6 +5218,101 @@
           <w:rFonts w:ascii="微软雅黑" w:eastAsia="微软雅黑" w:hAnsi="微软雅黑"/>
         </w:rPr>
       </w:pPr>
+      <w:r>
+        <w:rPr>
+          <w:rFonts w:ascii="微软雅黑" w:eastAsia="微软雅黑" w:hAnsi="微软雅黑" w:hint="eastAsia"/>
+        </w:rPr>
+        <w:t>c</w:t>
+      </w:r>
+      <w:r>
+        <w:rPr>
+          <w:rFonts w:ascii="微软雅黑" w:eastAsia="微软雅黑" w:hAnsi="微软雅黑"/>
+        </w:rPr>
+        <w:t>ustomViewListener</w:t>
+      </w:r>
+      <w:r>
+        <w:rPr>
+          <w:rFonts w:ascii="微软雅黑" w:eastAsia="微软雅黑" w:hAnsi="微软雅黑" w:hint="eastAsia"/>
+        </w:rPr>
+        <w:t>：自定义View监听回调</w:t>
+      </w:r>
+    </w:p>
+    <w:p>
+      <w:pPr>
+        <w:rPr>
+          <w:rFonts w:ascii="微软雅黑" w:eastAsia="微软雅黑" w:hAnsi="微软雅黑"/>
+        </w:rPr>
+      </w:pPr>
+      <w:r>
+        <w:rPr>
+          <w:rFonts w:ascii="微软雅黑" w:eastAsia="微软雅黑" w:hAnsi="微软雅黑" w:hint="eastAsia"/>
+        </w:rPr>
+        <w:t>isTestEnv：</w:t>
+      </w:r>
+      <w:r>
+        <w:rPr>
+          <w:rFonts w:ascii="微软雅黑" w:eastAsia="微软雅黑" w:hAnsi="微软雅黑" w:hint="eastAsia"/>
+        </w:rPr>
+        <w:t>H</w:t>
+      </w:r>
+      <w:r>
+        <w:rPr>
+          <w:rFonts w:ascii="微软雅黑" w:eastAsia="微软雅黑" w:hAnsi="微软雅黑"/>
+        </w:rPr>
+        <w:t>5</w:t>
+      </w:r>
+      <w:r>
+        <w:rPr>
+          <w:rFonts w:ascii="微软雅黑" w:eastAsia="微软雅黑" w:hAnsi="微软雅黑" w:hint="eastAsia"/>
+        </w:rPr>
+        <w:t>是否测试环境</w:t>
+      </w:r>
+    </w:p>
+    <w:p>
+      <w:pPr>
+        <w:rPr>
+          <w:rFonts w:ascii="微软雅黑" w:eastAsia="微软雅黑" w:hAnsi="微软雅黑" w:hint="eastAsia"/>
+        </w:rPr>
+      </w:pPr>
+      <w:r>
+        <w:rPr>
+          <w:rFonts w:ascii="微软雅黑" w:eastAsia="微软雅黑" w:hAnsi="微软雅黑" w:hint="eastAsia"/>
+        </w:rPr>
+        <w:t>is</w:t>
+      </w:r>
+      <w:r>
+        <w:rPr>
+          <w:rFonts w:ascii="微软雅黑" w:eastAsia="微软雅黑" w:hAnsi="微软雅黑"/>
+        </w:rPr>
+        <w:t>DebugEnabled</w:t>
+      </w:r>
+      <w:r>
+        <w:rPr>
+          <w:rFonts w:ascii="微软雅黑" w:eastAsia="微软雅黑" w:hAnsi="微软雅黑" w:hint="eastAsia"/>
+        </w:rPr>
+        <w:t>：是否打开H</w:t>
+      </w:r>
+      <w:r>
+        <w:rPr>
+          <w:rFonts w:ascii="微软雅黑" w:eastAsia="微软雅黑" w:hAnsi="微软雅黑"/>
+        </w:rPr>
+        <w:t>5</w:t>
+      </w:r>
+      <w:r>
+        <w:rPr>
+          <w:rFonts w:ascii="微软雅黑" w:eastAsia="微软雅黑" w:hAnsi="微软雅黑" w:hint="eastAsia"/>
+        </w:rPr>
+        <w:t>调试模式</w:t>
+      </w:r>
+      <w:bookmarkStart w:id="0" w:name="_GoBack"/>
+      <w:bookmarkEnd w:id="0"/>
+    </w:p>
+    <w:p>
+      <w:pPr>
+        <w:rPr>
+          <w:rFonts w:ascii="微软雅黑" w:eastAsia="微软雅黑" w:hAnsi="微软雅黑"/>
+        </w:rPr>
+      </w:pPr>
     </w:p>
     <w:p>
       <w:pPr>
@@ -5221,6 +5346,7 @@
         <w:rPr>
           <w:rFonts w:ascii="微软雅黑" w:eastAsia="微软雅黑" w:hAnsi="微软雅黑" w:hint="eastAsia"/>
         </w:rPr>
+        <w:lastRenderedPageBreak/>
         <w:t>请求授权到TVS叮当平台</w:t>
       </w:r>
       <w:r>
@@ -5628,6 +5754,138 @@
           <w:rFonts w:ascii="微软雅黑" w:eastAsia="微软雅黑" w:hAnsi="微软雅黑" w:hint="eastAsia"/>
         </w:rPr>
         <w:t>：官方请求用户信息返回Json字段</w:t>
+      </w:r>
+    </w:p>
+    <w:p>
+      <w:pPr>
+        <w:rPr>
+          <w:rFonts w:ascii="微软雅黑" w:eastAsia="微软雅黑" w:hAnsi="微软雅黑"/>
+        </w:rPr>
+      </w:pPr>
+    </w:p>
+    <w:p>
+      <w:pPr>
+        <w:rPr>
+          <w:rFonts w:ascii="微软雅黑" w:eastAsia="微软雅黑" w:hAnsi="微软雅黑"/>
+          <w:b/>
+        </w:rPr>
+      </w:pPr>
+      <w:r>
+        <w:rPr>
+          <w:rFonts w:ascii="微软雅黑" w:eastAsia="微软雅黑" w:hAnsi="微软雅黑"/>
+          <w:b/>
+        </w:rPr>
+        <w:t>tvsOpenMiniProgram</w:t>
+      </w:r>
+    </w:p>
+    <w:p>
+      <w:pPr>
+        <w:rPr>
+          <w:rFonts w:ascii="微软雅黑" w:eastAsia="微软雅黑" w:hAnsi="微软雅黑"/>
+        </w:rPr>
+      </w:pPr>
+      <w:r>
+        <w:rPr>
+          <w:rFonts w:ascii="微软雅黑" w:eastAsia="微软雅黑" w:hAnsi="微软雅黑" w:hint="eastAsia"/>
+        </w:rPr>
+        <w:lastRenderedPageBreak/>
+        <w:t>打开指定小程序，并接收小程序跳回extMsg数据</w:t>
+      </w:r>
+    </w:p>
+    <w:p>
+      <w:pPr>
+        <w:rPr>
+          <w:rFonts w:ascii="微软雅黑" w:eastAsia="微软雅黑" w:hAnsi="微软雅黑"/>
+        </w:rPr>
+      </w:pPr>
+      <w:r>
+        <w:rPr>
+          <w:rFonts w:ascii="微软雅黑" w:eastAsia="微软雅黑" w:hAnsi="微软雅黑"/>
+        </w:rPr>
+        <w:t xml:space="preserve">void </w:t>
+      </w:r>
+      <w:proofErr w:type="gramStart"/>
+      <w:r>
+        <w:rPr>
+          <w:rFonts w:ascii="微软雅黑" w:eastAsia="微软雅黑" w:hAnsi="微软雅黑"/>
+        </w:rPr>
+        <w:t>tvsOpenMiniProgram(</w:t>
+      </w:r>
+      <w:proofErr w:type="gramEnd"/>
+      <w:r>
+        <w:rPr>
+          <w:rFonts w:ascii="微软雅黑" w:eastAsia="微软雅黑" w:hAnsi="微软雅黑"/>
+        </w:rPr>
+        <w:t>MiniProgManager manager, MiniProgCallback callback)</w:t>
+      </w:r>
+      <w:r>
+        <w:rPr>
+          <w:rFonts w:ascii="微软雅黑" w:eastAsia="微软雅黑" w:hAnsi="微软雅黑"/>
+        </w:rPr>
+        <w:t>;</w:t>
+      </w:r>
+    </w:p>
+    <w:p>
+      <w:pPr>
+        <w:rPr>
+          <w:rFonts w:ascii="微软雅黑" w:eastAsia="微软雅黑" w:hAnsi="微软雅黑"/>
+        </w:rPr>
+      </w:pPr>
+      <w:r>
+        <w:rPr>
+          <w:rFonts w:ascii="微软雅黑" w:eastAsia="微软雅黑" w:hAnsi="微软雅黑" w:hint="eastAsia"/>
+        </w:rPr>
+        <w:t>参数：</w:t>
+      </w:r>
+    </w:p>
+    <w:p>
+      <w:pPr>
+        <w:rPr>
+          <w:rFonts w:ascii="微软雅黑" w:eastAsia="微软雅黑" w:hAnsi="微软雅黑"/>
+        </w:rPr>
+      </w:pPr>
+      <w:r>
+        <w:rPr>
+          <w:rFonts w:ascii="微软雅黑" w:eastAsia="微软雅黑" w:hAnsi="微软雅黑"/>
+        </w:rPr>
+        <w:t>manager</w:t>
+      </w:r>
+      <w:r>
+        <w:rPr>
+          <w:rFonts w:ascii="微软雅黑" w:eastAsia="微软雅黑" w:hAnsi="微软雅黑" w:hint="eastAsia"/>
+        </w:rPr>
+        <w:t>：</w:t>
+      </w:r>
+      <w:r>
+        <w:rPr>
+          <w:rFonts w:ascii="微软雅黑" w:eastAsia="微软雅黑" w:hAnsi="微软雅黑" w:hint="eastAsia"/>
+        </w:rPr>
+        <w:t>小程序信息管理类</w:t>
+      </w:r>
+    </w:p>
+    <w:p>
+      <w:pPr>
+        <w:rPr>
+          <w:rFonts w:ascii="微软雅黑" w:eastAsia="微软雅黑" w:hAnsi="微软雅黑"/>
+        </w:rPr>
+      </w:pPr>
+      <w:r>
+        <w:rPr>
+          <w:rFonts w:ascii="微软雅黑" w:eastAsia="微软雅黑" w:hAnsi="微软雅黑"/>
+        </w:rPr>
+        <w:t>callback</w:t>
+      </w:r>
+      <w:r>
+        <w:rPr>
+          <w:rFonts w:ascii="微软雅黑" w:eastAsia="微软雅黑" w:hAnsi="微软雅黑" w:hint="eastAsia"/>
+        </w:rPr>
+        <w:t>：</w:t>
+      </w:r>
+      <w:r>
+        <w:rPr>
+          <w:rFonts w:ascii="微软雅黑" w:eastAsia="微软雅黑" w:hAnsi="微软雅黑" w:hint="eastAsia"/>
+        </w:rPr>
+        <w:t>接收小程序跳回数据的回调</w:t>
       </w:r>
     </w:p>
     <w:p>
@@ -5774,7 +6032,6 @@
         <w:rPr>
           <w:rFonts w:ascii="微软雅黑" w:eastAsia="微软雅黑" w:hAnsi="微软雅黑" w:hint="eastAsia"/>
         </w:rPr>
-        <w:lastRenderedPageBreak/>
         <w:t xml:space="preserve">String </w:t>
       </w:r>
       <w:r>
@@ -6332,7 +6589,6 @@
         <w:rPr>
           <w:rFonts w:ascii="微软雅黑" w:eastAsia="微软雅黑" w:hAnsi="微软雅黑"/>
         </w:rPr>
-        <w:lastRenderedPageBreak/>
         <w:t>QQOPEN_TVSIDRECV_TYPE</w:t>
       </w:r>
       <w:r>
@@ -6567,6 +6823,7 @@
         <w:rPr>
           <w:rFonts w:ascii="微软雅黑" w:eastAsia="微软雅黑" w:hAnsi="微软雅黑" w:hint="eastAsia"/>
         </w:rPr>
+        <w:lastRenderedPageBreak/>
         <w:t>登录</w:t>
       </w:r>
       <w:proofErr w:type="gramStart"/>
@@ -6877,7 +7134,6 @@
         <w:rPr>
           <w:rFonts w:ascii="微软雅黑" w:eastAsia="微软雅黑" w:hAnsi="微软雅黑" w:hint="eastAsia"/>
         </w:rPr>
-        <w:lastRenderedPageBreak/>
         <w:t>headImgUrl 头像URL地址</w:t>
       </w:r>
     </w:p>
@@ -7083,6 +7339,7 @@
         <w:rPr>
           <w:rFonts w:ascii="微软雅黑" w:eastAsia="微软雅黑" w:hAnsi="微软雅黑"/>
         </w:rPr>
+        <w:lastRenderedPageBreak/>
         <w:t>longitube：经度信息</w:t>
       </w:r>
     </w:p>
@@ -7316,7 +7573,6 @@
           <w:rFonts w:ascii="微软雅黑" w:eastAsia="微软雅黑" w:hAnsi="微软雅黑"/>
           <w:b/>
         </w:rPr>
-        <w:lastRenderedPageBreak/>
         <w:t>getInstance</w:t>
       </w:r>
     </w:p>
@@ -7498,6 +7754,7 @@
           <w:rFonts w:ascii="微软雅黑" w:eastAsia="微软雅黑" w:hAnsi="微软雅黑"/>
           <w:b/>
         </w:rPr>
+        <w:lastRenderedPageBreak/>
         <w:t>ElocationType</w:t>
       </w:r>
     </w:p>
@@ -7738,233 +7995,233 @@
         <w:rPr>
           <w:rFonts w:ascii="微软雅黑" w:eastAsia="微软雅黑" w:hAnsi="微软雅黑" w:hint="eastAsia"/>
         </w:rPr>
+        <w:t>参数</w:t>
+      </w:r>
+    </w:p>
+    <w:p>
+      <w:pPr>
+        <w:rPr>
+          <w:rFonts w:ascii="微软雅黑" w:eastAsia="微软雅黑" w:hAnsi="微软雅黑"/>
+        </w:rPr>
+      </w:pPr>
+      <w:r>
+        <w:rPr>
+          <w:rFonts w:ascii="微软雅黑" w:eastAsia="微软雅黑" w:hAnsi="微软雅黑"/>
+        </w:rPr>
+        <w:t>type:调用类型</w:t>
+      </w:r>
+    </w:p>
+    <w:p>
+      <w:pPr>
+        <w:rPr>
+          <w:rFonts w:ascii="微软雅黑" w:eastAsia="微软雅黑" w:hAnsi="微软雅黑"/>
+        </w:rPr>
+      </w:pPr>
+      <w:r>
+        <w:rPr>
+          <w:rFonts w:ascii="微软雅黑" w:eastAsia="微软雅黑" w:hAnsi="微软雅黑"/>
+        </w:rPr>
+        <w:t>GET_CAPTCHA_TYPE</w:t>
+      </w:r>
+      <w:r>
+        <w:rPr>
+          <w:rFonts w:ascii="微软雅黑" w:eastAsia="微软雅黑" w:hAnsi="微软雅黑"/>
+        </w:rPr>
+        <w:t>：</w:t>
+      </w:r>
+      <w:r>
+        <w:rPr>
+          <w:rFonts w:ascii="微软雅黑" w:eastAsia="微软雅黑" w:hAnsi="微软雅黑" w:hint="eastAsia"/>
+        </w:rPr>
+        <w:t>获取短信验证码</w:t>
+      </w:r>
+      <w:r>
+        <w:rPr>
+          <w:rFonts w:ascii="微软雅黑" w:eastAsia="微软雅黑" w:hAnsi="微软雅黑"/>
+        </w:rPr>
+        <w:t>类型</w:t>
+      </w:r>
+    </w:p>
+    <w:p>
+      <w:pPr>
+        <w:rPr>
+          <w:rFonts w:ascii="微软雅黑" w:eastAsia="微软雅黑" w:hAnsi="微软雅黑"/>
+        </w:rPr>
+      </w:pPr>
+      <w:r>
+        <w:rPr>
+          <w:rFonts w:ascii="微软雅黑" w:eastAsia="微软雅黑" w:hAnsi="微软雅黑"/>
+        </w:rPr>
+        <w:t>BIND_PHONENUMBER_TYPE</w:t>
+      </w:r>
+      <w:r>
+        <w:rPr>
+          <w:rFonts w:ascii="微软雅黑" w:eastAsia="微软雅黑" w:hAnsi="微软雅黑"/>
+        </w:rPr>
+        <w:t>：</w:t>
+      </w:r>
+      <w:r>
+        <w:rPr>
+          <w:rFonts w:ascii="微软雅黑" w:eastAsia="微软雅黑" w:hAnsi="微软雅黑" w:hint="eastAsia"/>
+        </w:rPr>
+        <w:t>绑定手机号</w:t>
+      </w:r>
+      <w:r>
+        <w:rPr>
+          <w:rFonts w:ascii="微软雅黑" w:eastAsia="微软雅黑" w:hAnsi="微软雅黑"/>
+        </w:rPr>
+        <w:t>类型</w:t>
+      </w:r>
+    </w:p>
+    <w:p>
+      <w:pPr>
+        <w:rPr>
+          <w:rFonts w:ascii="微软雅黑" w:eastAsia="微软雅黑" w:hAnsi="微软雅黑"/>
+        </w:rPr>
+      </w:pPr>
+      <w:r>
+        <w:rPr>
+          <w:rFonts w:ascii="微软雅黑" w:eastAsia="微软雅黑" w:hAnsi="微软雅黑"/>
+        </w:rPr>
+        <w:t>BIND_LOCATION_TYPE</w:t>
+      </w:r>
+      <w:r>
+        <w:rPr>
+          <w:rFonts w:ascii="微软雅黑" w:eastAsia="微软雅黑" w:hAnsi="微软雅黑"/>
+        </w:rPr>
+        <w:t>：</w:t>
+      </w:r>
+      <w:r>
+        <w:rPr>
+          <w:rFonts w:ascii="微软雅黑" w:eastAsia="微软雅黑" w:hAnsi="微软雅黑" w:hint="eastAsia"/>
+        </w:rPr>
+        <w:t>绑定常用地址</w:t>
+      </w:r>
+      <w:r>
+        <w:rPr>
+          <w:rFonts w:ascii="微软雅黑" w:eastAsia="微软雅黑" w:hAnsi="微软雅黑"/>
+        </w:rPr>
+        <w:t>类型</w:t>
+      </w:r>
+    </w:p>
+    <w:p>
+      <w:pPr>
+        <w:rPr>
+          <w:rFonts w:ascii="微软雅黑" w:eastAsia="微软雅黑" w:hAnsi="微软雅黑"/>
+        </w:rPr>
+      </w:pPr>
+      <w:r>
+        <w:rPr>
+          <w:rFonts w:ascii="微软雅黑" w:eastAsia="微软雅黑" w:hAnsi="微软雅黑"/>
+        </w:rPr>
+        <w:t>QUERY_LOCATION_TYPE</w:t>
+      </w:r>
+      <w:r>
+        <w:rPr>
+          <w:rFonts w:ascii="微软雅黑" w:eastAsia="微软雅黑" w:hAnsi="微软雅黑"/>
+        </w:rPr>
+        <w:t>：</w:t>
+      </w:r>
+      <w:r>
+        <w:rPr>
+          <w:rFonts w:ascii="微软雅黑" w:eastAsia="微软雅黑" w:hAnsi="微软雅黑" w:hint="eastAsia"/>
+        </w:rPr>
+        <w:t>查询常用地址</w:t>
+      </w:r>
+      <w:r>
+        <w:rPr>
+          <w:rFonts w:ascii="微软雅黑" w:eastAsia="微软雅黑" w:hAnsi="微软雅黑"/>
+        </w:rPr>
+        <w:t>类型</w:t>
+      </w:r>
+    </w:p>
+    <w:p>
+      <w:pPr>
+        <w:rPr>
+          <w:rFonts w:ascii="微软雅黑" w:eastAsia="微软雅黑" w:hAnsi="微软雅黑"/>
+        </w:rPr>
+      </w:pPr>
+      <w:r>
+        <w:rPr>
+          <w:rFonts w:ascii="微软雅黑" w:eastAsia="微软雅黑" w:hAnsi="微软雅黑"/>
+        </w:rPr>
+        <w:t>SET_PUSH_MAP_INFOEX_TYPE</w:t>
+      </w:r>
+      <w:r>
+        <w:rPr>
+          <w:rFonts w:ascii="微软雅黑" w:eastAsia="微软雅黑" w:hAnsi="微软雅黑" w:hint="eastAsia"/>
+        </w:rPr>
+        <w:t>：设备绑定类型</w:t>
+      </w:r>
+    </w:p>
+    <w:p>
+      <w:pPr>
+        <w:rPr>
+          <w:rFonts w:ascii="微软雅黑" w:eastAsia="微软雅黑" w:hAnsi="微软雅黑"/>
+        </w:rPr>
+      </w:pPr>
+      <w:r>
+        <w:rPr>
+          <w:rFonts w:ascii="微软雅黑" w:eastAsia="微软雅黑" w:hAnsi="微软雅黑"/>
+        </w:rPr>
+        <w:t>DEL_PUSH_MAP_INFO_TYPE</w:t>
+      </w:r>
+      <w:r>
+        <w:rPr>
+          <w:rFonts w:ascii="微软雅黑" w:eastAsia="微软雅黑" w:hAnsi="微软雅黑" w:hint="eastAsia"/>
+        </w:rPr>
+        <w:t>：设备解绑类型</w:t>
+      </w:r>
+    </w:p>
+    <w:p>
+      <w:pPr>
+        <w:rPr>
+          <w:rFonts w:ascii="微软雅黑" w:eastAsia="微软雅黑" w:hAnsi="微软雅黑"/>
+        </w:rPr>
+      </w:pPr>
+      <w:r>
+        <w:rPr>
+          <w:rFonts w:ascii="微软雅黑" w:eastAsia="微软雅黑" w:hAnsi="微软雅黑"/>
+        </w:rPr>
+        <w:t>GET_PUSH_DEVICE_INFO_TYPE</w:t>
+      </w:r>
+      <w:r>
+        <w:rPr>
+          <w:rFonts w:ascii="微软雅黑" w:eastAsia="微软雅黑" w:hAnsi="微软雅黑" w:hint="eastAsia"/>
+        </w:rPr>
+        <w:t>：获取绑定设备列表类型</w:t>
+      </w:r>
+    </w:p>
+    <w:p>
+      <w:pPr>
+        <w:rPr>
+          <w:rFonts w:ascii="微软雅黑" w:eastAsia="微软雅黑" w:hAnsi="微软雅黑"/>
+        </w:rPr>
+      </w:pPr>
+      <w:r>
+        <w:rPr>
+          <w:rFonts w:ascii="微软雅黑" w:eastAsia="微软雅黑" w:hAnsi="微软雅黑"/>
+        </w:rPr>
+        <w:t>BIND_GET_MEMBER_STATUS_TYPE</w:t>
+      </w:r>
+      <w:r>
+        <w:rPr>
+          <w:rFonts w:ascii="微软雅黑" w:eastAsia="微软雅黑" w:hAnsi="微软雅黑" w:hint="eastAsia"/>
+        </w:rPr>
+        <w:t>：绑定设备领取会员状态查询类型</w:t>
+      </w:r>
+    </w:p>
+    <w:p>
+      <w:pPr>
+        <w:rPr>
+          <w:rFonts w:ascii="微软雅黑" w:eastAsia="微软雅黑" w:hAnsi="微软雅黑"/>
+        </w:rPr>
+      </w:pPr>
+      <w:r>
+        <w:rPr>
+          <w:rFonts w:ascii="微软雅黑" w:eastAsia="微软雅黑" w:hAnsi="微软雅黑"/>
+        </w:rPr>
         <w:lastRenderedPageBreak/>
-        <w:t>参数</w:t>
-      </w:r>
-    </w:p>
-    <w:p>
-      <w:pPr>
-        <w:rPr>
-          <w:rFonts w:ascii="微软雅黑" w:eastAsia="微软雅黑" w:hAnsi="微软雅黑"/>
-        </w:rPr>
-      </w:pPr>
-      <w:r>
-        <w:rPr>
-          <w:rFonts w:ascii="微软雅黑" w:eastAsia="微软雅黑" w:hAnsi="微软雅黑"/>
-        </w:rPr>
-        <w:t>type:调用类型</w:t>
-      </w:r>
-    </w:p>
-    <w:p>
-      <w:pPr>
-        <w:rPr>
-          <w:rFonts w:ascii="微软雅黑" w:eastAsia="微软雅黑" w:hAnsi="微软雅黑"/>
-        </w:rPr>
-      </w:pPr>
-      <w:r>
-        <w:rPr>
-          <w:rFonts w:ascii="微软雅黑" w:eastAsia="微软雅黑" w:hAnsi="微软雅黑"/>
-        </w:rPr>
-        <w:t>GET_CAPTCHA_TYPE</w:t>
-      </w:r>
-      <w:r>
-        <w:rPr>
-          <w:rFonts w:ascii="微软雅黑" w:eastAsia="微软雅黑" w:hAnsi="微软雅黑"/>
-        </w:rPr>
-        <w:t>：</w:t>
-      </w:r>
-      <w:r>
-        <w:rPr>
-          <w:rFonts w:ascii="微软雅黑" w:eastAsia="微软雅黑" w:hAnsi="微软雅黑" w:hint="eastAsia"/>
-        </w:rPr>
-        <w:t>获取短信验证码</w:t>
-      </w:r>
-      <w:r>
-        <w:rPr>
-          <w:rFonts w:ascii="微软雅黑" w:eastAsia="微软雅黑" w:hAnsi="微软雅黑"/>
-        </w:rPr>
-        <w:t>类型</w:t>
-      </w:r>
-    </w:p>
-    <w:p>
-      <w:pPr>
-        <w:rPr>
-          <w:rFonts w:ascii="微软雅黑" w:eastAsia="微软雅黑" w:hAnsi="微软雅黑"/>
-        </w:rPr>
-      </w:pPr>
-      <w:r>
-        <w:rPr>
-          <w:rFonts w:ascii="微软雅黑" w:eastAsia="微软雅黑" w:hAnsi="微软雅黑"/>
-        </w:rPr>
-        <w:t>BIND_PHONENUMBER_TYPE</w:t>
-      </w:r>
-      <w:r>
-        <w:rPr>
-          <w:rFonts w:ascii="微软雅黑" w:eastAsia="微软雅黑" w:hAnsi="微软雅黑"/>
-        </w:rPr>
-        <w:t>：</w:t>
-      </w:r>
-      <w:r>
-        <w:rPr>
-          <w:rFonts w:ascii="微软雅黑" w:eastAsia="微软雅黑" w:hAnsi="微软雅黑" w:hint="eastAsia"/>
-        </w:rPr>
-        <w:t>绑定手机号</w:t>
-      </w:r>
-      <w:r>
-        <w:rPr>
-          <w:rFonts w:ascii="微软雅黑" w:eastAsia="微软雅黑" w:hAnsi="微软雅黑"/>
-        </w:rPr>
-        <w:t>类型</w:t>
-      </w:r>
-    </w:p>
-    <w:p>
-      <w:pPr>
-        <w:rPr>
-          <w:rFonts w:ascii="微软雅黑" w:eastAsia="微软雅黑" w:hAnsi="微软雅黑"/>
-        </w:rPr>
-      </w:pPr>
-      <w:r>
-        <w:rPr>
-          <w:rFonts w:ascii="微软雅黑" w:eastAsia="微软雅黑" w:hAnsi="微软雅黑"/>
-        </w:rPr>
-        <w:t>BIND_LOCATION_TYPE</w:t>
-      </w:r>
-      <w:r>
-        <w:rPr>
-          <w:rFonts w:ascii="微软雅黑" w:eastAsia="微软雅黑" w:hAnsi="微软雅黑"/>
-        </w:rPr>
-        <w:t>：</w:t>
-      </w:r>
-      <w:r>
-        <w:rPr>
-          <w:rFonts w:ascii="微软雅黑" w:eastAsia="微软雅黑" w:hAnsi="微软雅黑" w:hint="eastAsia"/>
-        </w:rPr>
-        <w:t>绑定常用地址</w:t>
-      </w:r>
-      <w:r>
-        <w:rPr>
-          <w:rFonts w:ascii="微软雅黑" w:eastAsia="微软雅黑" w:hAnsi="微软雅黑"/>
-        </w:rPr>
-        <w:t>类型</w:t>
-      </w:r>
-    </w:p>
-    <w:p>
-      <w:pPr>
-        <w:rPr>
-          <w:rFonts w:ascii="微软雅黑" w:eastAsia="微软雅黑" w:hAnsi="微软雅黑"/>
-        </w:rPr>
-      </w:pPr>
-      <w:r>
-        <w:rPr>
-          <w:rFonts w:ascii="微软雅黑" w:eastAsia="微软雅黑" w:hAnsi="微软雅黑"/>
-        </w:rPr>
-        <w:t>QUERY_LOCATION_TYPE</w:t>
-      </w:r>
-      <w:r>
-        <w:rPr>
-          <w:rFonts w:ascii="微软雅黑" w:eastAsia="微软雅黑" w:hAnsi="微软雅黑"/>
-        </w:rPr>
-        <w:t>：</w:t>
-      </w:r>
-      <w:r>
-        <w:rPr>
-          <w:rFonts w:ascii="微软雅黑" w:eastAsia="微软雅黑" w:hAnsi="微软雅黑" w:hint="eastAsia"/>
-        </w:rPr>
-        <w:t>查询常用地址</w:t>
-      </w:r>
-      <w:r>
-        <w:rPr>
-          <w:rFonts w:ascii="微软雅黑" w:eastAsia="微软雅黑" w:hAnsi="微软雅黑"/>
-        </w:rPr>
-        <w:t>类型</w:t>
-      </w:r>
-    </w:p>
-    <w:p>
-      <w:pPr>
-        <w:rPr>
-          <w:rFonts w:ascii="微软雅黑" w:eastAsia="微软雅黑" w:hAnsi="微软雅黑"/>
-        </w:rPr>
-      </w:pPr>
-      <w:r>
-        <w:rPr>
-          <w:rFonts w:ascii="微软雅黑" w:eastAsia="微软雅黑" w:hAnsi="微软雅黑"/>
-        </w:rPr>
-        <w:t>SET_PUSH_MAP_INFOEX_TYPE</w:t>
-      </w:r>
-      <w:r>
-        <w:rPr>
-          <w:rFonts w:ascii="微软雅黑" w:eastAsia="微软雅黑" w:hAnsi="微软雅黑" w:hint="eastAsia"/>
-        </w:rPr>
-        <w:t>：设备绑定类型</w:t>
-      </w:r>
-    </w:p>
-    <w:p>
-      <w:pPr>
-        <w:rPr>
-          <w:rFonts w:ascii="微软雅黑" w:eastAsia="微软雅黑" w:hAnsi="微软雅黑"/>
-        </w:rPr>
-      </w:pPr>
-      <w:r>
-        <w:rPr>
-          <w:rFonts w:ascii="微软雅黑" w:eastAsia="微软雅黑" w:hAnsi="微软雅黑"/>
-        </w:rPr>
-        <w:t>DEL_PUSH_MAP_INFO_TYPE</w:t>
-      </w:r>
-      <w:r>
-        <w:rPr>
-          <w:rFonts w:ascii="微软雅黑" w:eastAsia="微软雅黑" w:hAnsi="微软雅黑" w:hint="eastAsia"/>
-        </w:rPr>
-        <w:t>：设备解绑类型</w:t>
-      </w:r>
-    </w:p>
-    <w:p>
-      <w:pPr>
-        <w:rPr>
-          <w:rFonts w:ascii="微软雅黑" w:eastAsia="微软雅黑" w:hAnsi="微软雅黑"/>
-        </w:rPr>
-      </w:pPr>
-      <w:r>
-        <w:rPr>
-          <w:rFonts w:ascii="微软雅黑" w:eastAsia="微软雅黑" w:hAnsi="微软雅黑"/>
-        </w:rPr>
-        <w:t>GET_PUSH_DEVICE_INFO_TYPE</w:t>
-      </w:r>
-      <w:r>
-        <w:rPr>
-          <w:rFonts w:ascii="微软雅黑" w:eastAsia="微软雅黑" w:hAnsi="微软雅黑" w:hint="eastAsia"/>
-        </w:rPr>
-        <w:t>：获取绑定设备列表类型</w:t>
-      </w:r>
-    </w:p>
-    <w:p>
-      <w:pPr>
-        <w:rPr>
-          <w:rFonts w:ascii="微软雅黑" w:eastAsia="微软雅黑" w:hAnsi="微软雅黑"/>
-        </w:rPr>
-      </w:pPr>
-      <w:r>
-        <w:rPr>
-          <w:rFonts w:ascii="微软雅黑" w:eastAsia="微软雅黑" w:hAnsi="微软雅黑"/>
-        </w:rPr>
-        <w:t>BIND_GET_MEMBER_STATUS_TYPE</w:t>
-      </w:r>
-      <w:r>
-        <w:rPr>
-          <w:rFonts w:ascii="微软雅黑" w:eastAsia="微软雅黑" w:hAnsi="微软雅黑" w:hint="eastAsia"/>
-        </w:rPr>
-        <w:t>：绑定设备领取会员状态查询类型</w:t>
-      </w:r>
-    </w:p>
-    <w:p>
-      <w:pPr>
-        <w:rPr>
-          <w:rFonts w:ascii="微软雅黑" w:eastAsia="微软雅黑" w:hAnsi="微软雅黑"/>
-        </w:rPr>
-      </w:pPr>
-      <w:r>
-        <w:rPr>
-          <w:rFonts w:ascii="微软雅黑" w:eastAsia="微软雅黑" w:hAnsi="微软雅黑"/>
-        </w:rPr>
         <w:t>REPORT_RELATION_TYPE</w:t>
       </w:r>
       <w:r>
@@ -8538,237 +8795,237 @@
         <w:rPr>
           <w:rFonts w:ascii="微软雅黑" w:eastAsia="微软雅黑" w:hAnsi="微软雅黑" w:hint="eastAsia"/>
         </w:rPr>
+        <w:t>device</w:t>
+      </w:r>
+      <w:r>
+        <w:rPr>
+          <w:rFonts w:ascii="微软雅黑" w:eastAsia="微软雅黑" w:hAnsi="微软雅黑"/>
+        </w:rPr>
+        <w:t>Serial</w:t>
+      </w:r>
+      <w:r>
+        <w:rPr>
+          <w:rFonts w:ascii="微软雅黑" w:eastAsia="微软雅黑" w:hAnsi="微软雅黑" w:hint="eastAsia"/>
+        </w:rPr>
+        <w:t>：设备序列号</w:t>
+      </w:r>
+    </w:p>
+    <w:p>
+      <w:pPr>
+        <w:rPr>
+          <w:rFonts w:ascii="微软雅黑" w:eastAsia="微软雅黑" w:hAnsi="微软雅黑"/>
+        </w:rPr>
+      </w:pPr>
+      <w:r>
+        <w:rPr>
+          <w:rFonts w:ascii="微软雅黑" w:eastAsia="微软雅黑" w:hAnsi="微软雅黑" w:hint="eastAsia"/>
+        </w:rPr>
+        <w:t>device</w:t>
+      </w:r>
+      <w:r>
+        <w:rPr>
+          <w:rFonts w:ascii="微软雅黑" w:eastAsia="微软雅黑" w:hAnsi="微软雅黑"/>
+        </w:rPr>
+        <w:t>Mark</w:t>
+      </w:r>
+      <w:r>
+        <w:rPr>
+          <w:rFonts w:ascii="微软雅黑" w:eastAsia="微软雅黑" w:hAnsi="微软雅黑" w:hint="eastAsia"/>
+        </w:rPr>
+        <w:t>：设备备注</w:t>
+      </w:r>
+    </w:p>
+    <w:p>
+      <w:pPr>
+        <w:rPr>
+          <w:rFonts w:ascii="微软雅黑" w:eastAsia="微软雅黑" w:hAnsi="微软雅黑"/>
+        </w:rPr>
+      </w:pPr>
+      <w:r>
+        <w:rPr>
+          <w:rFonts w:ascii="微软雅黑" w:eastAsia="微软雅黑" w:hAnsi="微软雅黑" w:hint="eastAsia"/>
+        </w:rPr>
+        <w:t>device</w:t>
+      </w:r>
+      <w:r>
+        <w:rPr>
+          <w:rFonts w:ascii="微软雅黑" w:eastAsia="微软雅黑" w:hAnsi="微软雅黑"/>
+        </w:rPr>
+        <w:t>Id</w:t>
+      </w:r>
+      <w:r>
+        <w:rPr>
+          <w:rFonts w:ascii="微软雅黑" w:eastAsia="微软雅黑" w:hAnsi="微软雅黑" w:hint="eastAsia"/>
+        </w:rPr>
+        <w:t>：设备ID</w:t>
+      </w:r>
+    </w:p>
+    <w:p>
+      <w:pPr>
+        <w:rPr>
+          <w:rFonts w:ascii="微软雅黑" w:eastAsia="微软雅黑" w:hAnsi="微软雅黑"/>
+        </w:rPr>
+      </w:pPr>
+      <w:r>
+        <w:rPr>
+          <w:rFonts w:ascii="微软雅黑" w:eastAsia="微软雅黑" w:hAnsi="微软雅黑" w:hint="eastAsia"/>
+        </w:rPr>
+        <w:t>deviceName：设备名称</w:t>
+      </w:r>
+    </w:p>
+    <w:p>
+      <w:pPr>
+        <w:rPr>
+          <w:rFonts w:ascii="微软雅黑" w:eastAsia="微软雅黑" w:hAnsi="微软雅黑"/>
+        </w:rPr>
+      </w:pPr>
+      <w:r>
+        <w:rPr>
+          <w:rFonts w:ascii="微软雅黑" w:eastAsia="微软雅黑" w:hAnsi="微软雅黑"/>
+        </w:rPr>
+        <w:t>manufacturer</w:t>
+      </w:r>
+      <w:r>
+        <w:rPr>
+          <w:rFonts w:ascii="微软雅黑" w:eastAsia="微软雅黑" w:hAnsi="微软雅黑" w:hint="eastAsia"/>
+        </w:rPr>
+        <w:t>：设备制造商</w:t>
+      </w:r>
+    </w:p>
+    <w:p>
+      <w:pPr>
+        <w:rPr>
+          <w:rFonts w:ascii="微软雅黑" w:eastAsia="微软雅黑" w:hAnsi="微软雅黑"/>
+        </w:rPr>
+      </w:pPr>
+      <w:r>
+        <w:rPr>
+          <w:rFonts w:ascii="微软雅黑" w:eastAsia="微软雅黑" w:hAnsi="微软雅黑" w:hint="eastAsia"/>
+        </w:rPr>
+        <w:t>packageName：设备主包名</w:t>
+      </w:r>
+    </w:p>
+    <w:p>
+      <w:pPr>
+        <w:rPr>
+          <w:rFonts w:ascii="微软雅黑" w:eastAsia="微软雅黑" w:hAnsi="微软雅黑"/>
+        </w:rPr>
+      </w:pPr>
+      <w:r>
+        <w:rPr>
+          <w:rFonts w:ascii="微软雅黑" w:eastAsia="微软雅黑" w:hAnsi="微软雅黑" w:hint="eastAsia"/>
+        </w:rPr>
+        <w:t>is</w:t>
+      </w:r>
+      <w:r>
+        <w:rPr>
+          <w:rFonts w:ascii="微软雅黑" w:eastAsia="微软雅黑" w:hAnsi="微软雅黑"/>
+        </w:rPr>
+        <w:t>Binded</w:t>
+      </w:r>
+      <w:r>
+        <w:rPr>
+          <w:rFonts w:ascii="微软雅黑" w:eastAsia="微软雅黑" w:hAnsi="微软雅黑" w:hint="eastAsia"/>
+        </w:rPr>
+        <w:t>：是否绑定过</w:t>
+      </w:r>
+    </w:p>
+    <w:p>
+      <w:pPr>
+        <w:rPr>
+          <w:rFonts w:ascii="微软雅黑" w:eastAsia="微软雅黑" w:hAnsi="微软雅黑"/>
+        </w:rPr>
+      </w:pPr>
+      <w:r>
+        <w:rPr>
+          <w:rFonts w:ascii="微软雅黑" w:eastAsia="微软雅黑" w:hAnsi="微软雅黑" w:hint="eastAsia"/>
+        </w:rPr>
+        <w:t>bind</w:t>
+      </w:r>
+      <w:r>
+        <w:rPr>
+          <w:rFonts w:ascii="微软雅黑" w:eastAsia="微软雅黑" w:hAnsi="微软雅黑"/>
+        </w:rPr>
+        <w:t>OpenId</w:t>
+      </w:r>
+      <w:r>
+        <w:rPr>
+          <w:rFonts w:ascii="微软雅黑" w:eastAsia="微软雅黑" w:hAnsi="微软雅黑" w:hint="eastAsia"/>
+        </w:rPr>
+        <w:t>：绑定的</w:t>
+      </w:r>
+      <w:proofErr w:type="gramStart"/>
+      <w:r>
+        <w:rPr>
+          <w:rFonts w:ascii="微软雅黑" w:eastAsia="微软雅黑" w:hAnsi="微软雅黑" w:hint="eastAsia"/>
+        </w:rPr>
+        <w:t>帐号</w:t>
+      </w:r>
+      <w:proofErr w:type="gramEnd"/>
+      <w:r>
+        <w:rPr>
+          <w:rFonts w:ascii="微软雅黑" w:eastAsia="微软雅黑" w:hAnsi="微软雅黑" w:hint="eastAsia"/>
+        </w:rPr>
+        <w:t>OpenID</w:t>
+      </w:r>
+    </w:p>
+    <w:p>
+      <w:pPr>
+        <w:rPr>
+          <w:rFonts w:ascii="微软雅黑" w:eastAsia="微软雅黑" w:hAnsi="微软雅黑"/>
+        </w:rPr>
+      </w:pPr>
+      <w:r>
+        <w:rPr>
+          <w:rFonts w:ascii="微软雅黑" w:eastAsia="微软雅黑" w:hAnsi="微软雅黑"/>
+        </w:rPr>
+        <w:t>bindAccountType</w:t>
+      </w:r>
+      <w:r>
+        <w:rPr>
+          <w:rFonts w:ascii="微软雅黑" w:eastAsia="微软雅黑" w:hAnsi="微软雅黑" w:hint="eastAsia"/>
+        </w:rPr>
+        <w:t>：绑定的</w:t>
+      </w:r>
+      <w:proofErr w:type="gramStart"/>
+      <w:r>
+        <w:rPr>
+          <w:rFonts w:ascii="微软雅黑" w:eastAsia="微软雅黑" w:hAnsi="微软雅黑" w:hint="eastAsia"/>
+        </w:rPr>
+        <w:t>帐号</w:t>
+      </w:r>
+      <w:proofErr w:type="gramEnd"/>
+      <w:r>
+        <w:rPr>
+          <w:rFonts w:ascii="微软雅黑" w:eastAsia="微软雅黑" w:hAnsi="微软雅黑" w:hint="eastAsia"/>
+        </w:rPr>
+        <w:t>类型</w:t>
+      </w:r>
+    </w:p>
+    <w:p>
+      <w:pPr>
+        <w:rPr>
+          <w:rFonts w:ascii="微软雅黑" w:eastAsia="微软雅黑" w:hAnsi="微软雅黑"/>
+        </w:rPr>
+      </w:pPr>
+      <w:r>
+        <w:rPr>
+          <w:rFonts w:ascii="微软雅黑" w:eastAsia="微软雅黑" w:hAnsi="微软雅黑" w:hint="eastAsia"/>
+        </w:rPr>
+        <w:t>bindTime：绑定时间</w:t>
+      </w:r>
+    </w:p>
+    <w:p>
+      <w:pPr>
+        <w:rPr>
+          <w:rFonts w:ascii="微软雅黑" w:eastAsia="微软雅黑" w:hAnsi="微软雅黑"/>
+        </w:rPr>
+      </w:pPr>
+      <w:r>
+        <w:rPr>
+          <w:rFonts w:ascii="微软雅黑" w:eastAsia="微软雅黑" w:hAnsi="微软雅黑" w:hint="eastAsia"/>
+        </w:rPr>
         <w:lastRenderedPageBreak/>
-        <w:t>device</w:t>
-      </w:r>
-      <w:r>
-        <w:rPr>
-          <w:rFonts w:ascii="微软雅黑" w:eastAsia="微软雅黑" w:hAnsi="微软雅黑"/>
-        </w:rPr>
-        <w:t>Serial</w:t>
-      </w:r>
-      <w:r>
-        <w:rPr>
-          <w:rFonts w:ascii="微软雅黑" w:eastAsia="微软雅黑" w:hAnsi="微软雅黑" w:hint="eastAsia"/>
-        </w:rPr>
-        <w:t>：设备序列号</w:t>
-      </w:r>
-    </w:p>
-    <w:p>
-      <w:pPr>
-        <w:rPr>
-          <w:rFonts w:ascii="微软雅黑" w:eastAsia="微软雅黑" w:hAnsi="微软雅黑"/>
-        </w:rPr>
-      </w:pPr>
-      <w:r>
-        <w:rPr>
-          <w:rFonts w:ascii="微软雅黑" w:eastAsia="微软雅黑" w:hAnsi="微软雅黑" w:hint="eastAsia"/>
-        </w:rPr>
-        <w:t>device</w:t>
-      </w:r>
-      <w:r>
-        <w:rPr>
-          <w:rFonts w:ascii="微软雅黑" w:eastAsia="微软雅黑" w:hAnsi="微软雅黑"/>
-        </w:rPr>
-        <w:t>Mark</w:t>
-      </w:r>
-      <w:r>
-        <w:rPr>
-          <w:rFonts w:ascii="微软雅黑" w:eastAsia="微软雅黑" w:hAnsi="微软雅黑" w:hint="eastAsia"/>
-        </w:rPr>
-        <w:t>：设备备注</w:t>
-      </w:r>
-    </w:p>
-    <w:p>
-      <w:pPr>
-        <w:rPr>
-          <w:rFonts w:ascii="微软雅黑" w:eastAsia="微软雅黑" w:hAnsi="微软雅黑"/>
-        </w:rPr>
-      </w:pPr>
-      <w:r>
-        <w:rPr>
-          <w:rFonts w:ascii="微软雅黑" w:eastAsia="微软雅黑" w:hAnsi="微软雅黑" w:hint="eastAsia"/>
-        </w:rPr>
-        <w:t>device</w:t>
-      </w:r>
-      <w:r>
-        <w:rPr>
-          <w:rFonts w:ascii="微软雅黑" w:eastAsia="微软雅黑" w:hAnsi="微软雅黑"/>
-        </w:rPr>
-        <w:t>Id</w:t>
-      </w:r>
-      <w:r>
-        <w:rPr>
-          <w:rFonts w:ascii="微软雅黑" w:eastAsia="微软雅黑" w:hAnsi="微软雅黑" w:hint="eastAsia"/>
-        </w:rPr>
-        <w:t>：设备ID</w:t>
-      </w:r>
-    </w:p>
-    <w:p>
-      <w:pPr>
-        <w:rPr>
-          <w:rFonts w:ascii="微软雅黑" w:eastAsia="微软雅黑" w:hAnsi="微软雅黑"/>
-        </w:rPr>
-      </w:pPr>
-      <w:r>
-        <w:rPr>
-          <w:rFonts w:ascii="微软雅黑" w:eastAsia="微软雅黑" w:hAnsi="微软雅黑" w:hint="eastAsia"/>
-        </w:rPr>
-        <w:t>deviceName：设备名称</w:t>
-      </w:r>
-    </w:p>
-    <w:p>
-      <w:pPr>
-        <w:rPr>
-          <w:rFonts w:ascii="微软雅黑" w:eastAsia="微软雅黑" w:hAnsi="微软雅黑"/>
-        </w:rPr>
-      </w:pPr>
-      <w:r>
-        <w:rPr>
-          <w:rFonts w:ascii="微软雅黑" w:eastAsia="微软雅黑" w:hAnsi="微软雅黑"/>
-        </w:rPr>
-        <w:t>manufacturer</w:t>
-      </w:r>
-      <w:r>
-        <w:rPr>
-          <w:rFonts w:ascii="微软雅黑" w:eastAsia="微软雅黑" w:hAnsi="微软雅黑" w:hint="eastAsia"/>
-        </w:rPr>
-        <w:t>：设备制造商</w:t>
-      </w:r>
-    </w:p>
-    <w:p>
-      <w:pPr>
-        <w:rPr>
-          <w:rFonts w:ascii="微软雅黑" w:eastAsia="微软雅黑" w:hAnsi="微软雅黑"/>
-        </w:rPr>
-      </w:pPr>
-      <w:r>
-        <w:rPr>
-          <w:rFonts w:ascii="微软雅黑" w:eastAsia="微软雅黑" w:hAnsi="微软雅黑" w:hint="eastAsia"/>
-        </w:rPr>
-        <w:t>packageName：设备主包名</w:t>
-      </w:r>
-    </w:p>
-    <w:p>
-      <w:pPr>
-        <w:rPr>
-          <w:rFonts w:ascii="微软雅黑" w:eastAsia="微软雅黑" w:hAnsi="微软雅黑"/>
-        </w:rPr>
-      </w:pPr>
-      <w:r>
-        <w:rPr>
-          <w:rFonts w:ascii="微软雅黑" w:eastAsia="微软雅黑" w:hAnsi="微软雅黑" w:hint="eastAsia"/>
-        </w:rPr>
-        <w:t>is</w:t>
-      </w:r>
-      <w:r>
-        <w:rPr>
-          <w:rFonts w:ascii="微软雅黑" w:eastAsia="微软雅黑" w:hAnsi="微软雅黑"/>
-        </w:rPr>
-        <w:t>Binded</w:t>
-      </w:r>
-      <w:r>
-        <w:rPr>
-          <w:rFonts w:ascii="微软雅黑" w:eastAsia="微软雅黑" w:hAnsi="微软雅黑" w:hint="eastAsia"/>
-        </w:rPr>
-        <w:t>：是否绑定过</w:t>
-      </w:r>
-    </w:p>
-    <w:p>
-      <w:pPr>
-        <w:rPr>
-          <w:rFonts w:ascii="微软雅黑" w:eastAsia="微软雅黑" w:hAnsi="微软雅黑"/>
-        </w:rPr>
-      </w:pPr>
-      <w:r>
-        <w:rPr>
-          <w:rFonts w:ascii="微软雅黑" w:eastAsia="微软雅黑" w:hAnsi="微软雅黑" w:hint="eastAsia"/>
-        </w:rPr>
-        <w:t>bind</w:t>
-      </w:r>
-      <w:r>
-        <w:rPr>
-          <w:rFonts w:ascii="微软雅黑" w:eastAsia="微软雅黑" w:hAnsi="微软雅黑"/>
-        </w:rPr>
-        <w:t>OpenId</w:t>
-      </w:r>
-      <w:r>
-        <w:rPr>
-          <w:rFonts w:ascii="微软雅黑" w:eastAsia="微软雅黑" w:hAnsi="微软雅黑" w:hint="eastAsia"/>
-        </w:rPr>
-        <w:t>：绑定的</w:t>
-      </w:r>
-      <w:proofErr w:type="gramStart"/>
-      <w:r>
-        <w:rPr>
-          <w:rFonts w:ascii="微软雅黑" w:eastAsia="微软雅黑" w:hAnsi="微软雅黑" w:hint="eastAsia"/>
-        </w:rPr>
-        <w:t>帐号</w:t>
-      </w:r>
-      <w:proofErr w:type="gramEnd"/>
-      <w:r>
-        <w:rPr>
-          <w:rFonts w:ascii="微软雅黑" w:eastAsia="微软雅黑" w:hAnsi="微软雅黑" w:hint="eastAsia"/>
-        </w:rPr>
-        <w:t>OpenID</w:t>
-      </w:r>
-    </w:p>
-    <w:p>
-      <w:pPr>
-        <w:rPr>
-          <w:rFonts w:ascii="微软雅黑" w:eastAsia="微软雅黑" w:hAnsi="微软雅黑"/>
-        </w:rPr>
-      </w:pPr>
-      <w:r>
-        <w:rPr>
-          <w:rFonts w:ascii="微软雅黑" w:eastAsia="微软雅黑" w:hAnsi="微软雅黑"/>
-        </w:rPr>
-        <w:t>bindAccountType</w:t>
-      </w:r>
-      <w:r>
-        <w:rPr>
-          <w:rFonts w:ascii="微软雅黑" w:eastAsia="微软雅黑" w:hAnsi="微软雅黑" w:hint="eastAsia"/>
-        </w:rPr>
-        <w:t>：绑定的</w:t>
-      </w:r>
-      <w:proofErr w:type="gramStart"/>
-      <w:r>
-        <w:rPr>
-          <w:rFonts w:ascii="微软雅黑" w:eastAsia="微软雅黑" w:hAnsi="微软雅黑" w:hint="eastAsia"/>
-        </w:rPr>
-        <w:t>帐号</w:t>
-      </w:r>
-      <w:proofErr w:type="gramEnd"/>
-      <w:r>
-        <w:rPr>
-          <w:rFonts w:ascii="微软雅黑" w:eastAsia="微软雅黑" w:hAnsi="微软雅黑" w:hint="eastAsia"/>
-        </w:rPr>
-        <w:t>类型</w:t>
-      </w:r>
-    </w:p>
-    <w:p>
-      <w:pPr>
-        <w:rPr>
-          <w:rFonts w:ascii="微软雅黑" w:eastAsia="微软雅黑" w:hAnsi="微软雅黑"/>
-        </w:rPr>
-      </w:pPr>
-      <w:r>
-        <w:rPr>
-          <w:rFonts w:ascii="微软雅黑" w:eastAsia="微软雅黑" w:hAnsi="微软雅黑" w:hint="eastAsia"/>
-        </w:rPr>
-        <w:t>bindTime：绑定时间</w:t>
-      </w:r>
-    </w:p>
-    <w:p>
-      <w:pPr>
-        <w:rPr>
-          <w:rFonts w:ascii="微软雅黑" w:eastAsia="微软雅黑" w:hAnsi="微软雅黑"/>
-        </w:rPr>
-      </w:pPr>
-      <w:r>
-        <w:rPr>
-          <w:rFonts w:ascii="微软雅黑" w:eastAsia="微软雅黑" w:hAnsi="微软雅黑" w:hint="eastAsia"/>
-        </w:rPr>
         <w:t>enrollTime：注册时间</w:t>
       </w:r>
     </w:p>
@@ -8996,7 +9253,6 @@
         <w:rPr>
           <w:rFonts w:ascii="微软雅黑" w:eastAsia="微软雅黑" w:hAnsi="微软雅黑"/>
         </w:rPr>
-        <w:lastRenderedPageBreak/>
         <w:t>FEEDBACK：反馈页面</w:t>
       </w:r>
     </w:p>
@@ -9502,7 +9758,6 @@
         <w:rPr>
           <w:rFonts w:ascii="微软雅黑" w:eastAsia="微软雅黑" w:hAnsi="微软雅黑" w:hint="eastAsia"/>
         </w:rPr>
-        <w:lastRenderedPageBreak/>
         <w:t>a</w:t>
       </w:r>
       <w:r>
@@ -9715,6 +9970,7 @@
         <w:rPr>
           <w:rFonts w:ascii="微软雅黑" w:eastAsia="微软雅黑" w:hAnsi="微软雅黑"/>
         </w:rPr>
+        <w:lastRenderedPageBreak/>
         <w:t xml:space="preserve">void </w:t>
       </w:r>
       <w:proofErr w:type="gramStart"/>
@@ -9825,6 +10081,293 @@
           <w:rFonts w:ascii="微软雅黑" w:eastAsia="微软雅黑" w:hAnsi="微软雅黑" w:hint="eastAsia"/>
         </w:rPr>
         <w:t>取消回调，用于UI更新</w:t>
+      </w:r>
+    </w:p>
+    <w:p>
+      <w:pPr>
+        <w:widowControl/>
+        <w:jc w:val="left"/>
+        <w:rPr>
+          <w:rFonts w:ascii="微软雅黑" w:eastAsia="微软雅黑" w:hAnsi="微软雅黑"/>
+        </w:rPr>
+      </w:pPr>
+    </w:p>
+    <w:p>
+      <w:pPr>
+        <w:pStyle w:val="a3"/>
+        <w:widowControl/>
+        <w:numPr>
+          <w:ilvl w:val="0"/>
+          <w:numId w:val="3"/>
+        </w:numPr>
+        <w:ind w:firstLineChars="0"/>
+        <w:jc w:val="left"/>
+        <w:rPr>
+          <w:rFonts w:ascii="微软雅黑" w:eastAsia="微软雅黑" w:hAnsi="微软雅黑"/>
+          <w:b/>
+        </w:rPr>
+      </w:pPr>
+      <w:r>
+        <w:rPr>
+          <w:rFonts w:ascii="微软雅黑" w:eastAsia="微软雅黑" w:hAnsi="微软雅黑"/>
+          <w:b/>
+        </w:rPr>
+        <w:t>MiniProgManager</w:t>
+      </w:r>
+    </w:p>
+    <w:p>
+      <w:pPr>
+        <w:widowControl/>
+        <w:jc w:val="left"/>
+        <w:rPr>
+          <w:rFonts w:ascii="微软雅黑" w:eastAsia="微软雅黑" w:hAnsi="微软雅黑"/>
+        </w:rPr>
+      </w:pPr>
+      <w:r>
+        <w:rPr>
+          <w:rFonts w:ascii="微软雅黑" w:eastAsia="微软雅黑" w:hAnsi="微软雅黑" w:hint="eastAsia"/>
+        </w:rPr>
+        <w:t>小程序信息管理类</w:t>
+      </w:r>
+    </w:p>
+    <w:p>
+      <w:pPr>
+        <w:widowControl/>
+        <w:jc w:val="left"/>
+        <w:rPr>
+          <w:rFonts w:ascii="微软雅黑" w:eastAsia="微软雅黑" w:hAnsi="微软雅黑"/>
+        </w:rPr>
+      </w:pPr>
+      <w:r>
+        <w:rPr>
+          <w:rFonts w:ascii="微软雅黑" w:eastAsia="微软雅黑" w:hAnsi="微软雅黑"/>
+        </w:rPr>
+        <w:t>userName：小程序原始id</w:t>
+      </w:r>
+    </w:p>
+    <w:p>
+      <w:pPr>
+        <w:widowControl/>
+        <w:jc w:val="left"/>
+        <w:rPr>
+          <w:rFonts w:ascii="微软雅黑" w:eastAsia="微软雅黑" w:hAnsi="微软雅黑"/>
+        </w:rPr>
+      </w:pPr>
+      <w:r>
+        <w:rPr>
+          <w:rFonts w:ascii="微软雅黑" w:eastAsia="微软雅黑" w:hAnsi="微软雅黑"/>
+        </w:rPr>
+        <w:t>path：小程序内指定的路径，默认为首页</w:t>
+      </w:r>
+    </w:p>
+    <w:p>
+      <w:pPr>
+        <w:widowControl/>
+        <w:jc w:val="left"/>
+        <w:rPr>
+          <w:rFonts w:ascii="微软雅黑" w:eastAsia="微软雅黑" w:hAnsi="微软雅黑"/>
+        </w:rPr>
+      </w:pPr>
+      <w:r>
+        <w:rPr>
+          <w:rFonts w:ascii="微软雅黑" w:eastAsia="微软雅黑" w:hAnsi="微软雅黑"/>
+        </w:rPr>
+        <w:t>miniprogramType：小程序版本类型</w:t>
+      </w:r>
+    </w:p>
+    <w:p>
+      <w:pPr>
+        <w:widowControl/>
+        <w:jc w:val="left"/>
+        <w:rPr>
+          <w:rFonts w:ascii="微软雅黑" w:eastAsia="微软雅黑" w:hAnsi="微软雅黑"/>
+        </w:rPr>
+      </w:pPr>
+    </w:p>
+    <w:p>
+      <w:pPr>
+        <w:pStyle w:val="a3"/>
+        <w:widowControl/>
+        <w:numPr>
+          <w:ilvl w:val="0"/>
+          <w:numId w:val="3"/>
+        </w:numPr>
+        <w:ind w:firstLineChars="0"/>
+        <w:jc w:val="left"/>
+        <w:rPr>
+          <w:rFonts w:ascii="微软雅黑" w:eastAsia="微软雅黑" w:hAnsi="微软雅黑"/>
+          <w:b/>
+        </w:rPr>
+      </w:pPr>
+      <w:r>
+        <w:rPr>
+          <w:rFonts w:ascii="微软雅黑" w:eastAsia="微软雅黑" w:hAnsi="微软雅黑" w:hint="eastAsia"/>
+          <w:b/>
+        </w:rPr>
+        <w:t>E</w:t>
+      </w:r>
+      <w:r>
+        <w:rPr>
+          <w:rFonts w:ascii="微软雅黑" w:eastAsia="微软雅黑" w:hAnsi="微软雅黑"/>
+          <w:b/>
+        </w:rPr>
+        <w:t>M</w:t>
+      </w:r>
+      <w:r>
+        <w:rPr>
+          <w:rFonts w:ascii="微软雅黑" w:eastAsia="微软雅黑" w:hAnsi="微软雅黑" w:hint="eastAsia"/>
+          <w:b/>
+        </w:rPr>
+        <w:t>iniProg</w:t>
+      </w:r>
+      <w:r>
+        <w:rPr>
+          <w:rFonts w:ascii="微软雅黑" w:eastAsia="微软雅黑" w:hAnsi="微软雅黑"/>
+          <w:b/>
+        </w:rPr>
+        <w:t>Type</w:t>
+      </w:r>
+    </w:p>
+    <w:p>
+      <w:pPr>
+        <w:widowControl/>
+        <w:jc w:val="left"/>
+        <w:rPr>
+          <w:rFonts w:ascii="微软雅黑" w:eastAsia="微软雅黑" w:hAnsi="微软雅黑"/>
+        </w:rPr>
+      </w:pPr>
+      <w:r>
+        <w:rPr>
+          <w:rFonts w:ascii="微软雅黑" w:eastAsia="微软雅黑" w:hAnsi="微软雅黑" w:hint="eastAsia"/>
+        </w:rPr>
+        <w:t>小程序版本类型枚举</w:t>
+      </w:r>
+    </w:p>
+    <w:p>
+      <w:pPr>
+        <w:widowControl/>
+        <w:jc w:val="left"/>
+        <w:rPr>
+          <w:rFonts w:ascii="微软雅黑" w:eastAsia="微软雅黑" w:hAnsi="微软雅黑"/>
+        </w:rPr>
+      </w:pPr>
+      <w:r>
+        <w:rPr>
+          <w:rFonts w:ascii="微软雅黑" w:eastAsia="微软雅黑" w:hAnsi="微软雅黑"/>
+        </w:rPr>
+        <w:t>RELEASE：正式版</w:t>
+      </w:r>
+    </w:p>
+    <w:p>
+      <w:pPr>
+        <w:widowControl/>
+        <w:jc w:val="left"/>
+        <w:rPr>
+          <w:rFonts w:ascii="微软雅黑" w:eastAsia="微软雅黑" w:hAnsi="微软雅黑"/>
+        </w:rPr>
+      </w:pPr>
+      <w:r>
+        <w:rPr>
+          <w:rFonts w:ascii="微软雅黑" w:eastAsia="微软雅黑" w:hAnsi="微软雅黑"/>
+        </w:rPr>
+        <w:t>TEST：开发版</w:t>
+      </w:r>
+    </w:p>
+    <w:p>
+      <w:pPr>
+        <w:widowControl/>
+        <w:jc w:val="left"/>
+        <w:rPr>
+          <w:rFonts w:ascii="微软雅黑" w:eastAsia="微软雅黑" w:hAnsi="微软雅黑"/>
+        </w:rPr>
+      </w:pPr>
+      <w:r>
+        <w:rPr>
+          <w:rFonts w:ascii="微软雅黑" w:eastAsia="微软雅黑" w:hAnsi="微软雅黑"/>
+        </w:rPr>
+        <w:t>PREVIEW：体验版</w:t>
+      </w:r>
+    </w:p>
+    <w:p>
+      <w:pPr>
+        <w:widowControl/>
+        <w:jc w:val="left"/>
+        <w:rPr>
+          <w:rFonts w:ascii="微软雅黑" w:eastAsia="微软雅黑" w:hAnsi="微软雅黑"/>
+        </w:rPr>
+      </w:pPr>
+    </w:p>
+    <w:p>
+      <w:pPr>
+        <w:pStyle w:val="a3"/>
+        <w:widowControl/>
+        <w:numPr>
+          <w:ilvl w:val="0"/>
+          <w:numId w:val="3"/>
+        </w:numPr>
+        <w:ind w:firstLineChars="0"/>
+        <w:jc w:val="left"/>
+        <w:rPr>
+          <w:rFonts w:ascii="微软雅黑" w:eastAsia="微软雅黑" w:hAnsi="微软雅黑"/>
+          <w:b/>
+        </w:rPr>
+      </w:pPr>
+      <w:r>
+        <w:rPr>
+          <w:rFonts w:ascii="微软雅黑" w:eastAsia="微软雅黑" w:hAnsi="微软雅黑" w:hint="eastAsia"/>
+          <w:b/>
+        </w:rPr>
+        <w:t>MiniProgCallback</w:t>
+      </w:r>
+    </w:p>
+    <w:p>
+      <w:pPr>
+        <w:widowControl/>
+        <w:jc w:val="left"/>
+        <w:rPr>
+          <w:rFonts w:ascii="微软雅黑" w:eastAsia="微软雅黑" w:hAnsi="微软雅黑"/>
+        </w:rPr>
+      </w:pPr>
+      <w:r>
+        <w:rPr>
+          <w:rFonts w:ascii="微软雅黑" w:eastAsia="微软雅黑" w:hAnsi="微软雅黑" w:hint="eastAsia"/>
+        </w:rPr>
+        <w:t>小程序</w:t>
+      </w:r>
+      <w:r>
+        <w:rPr>
+          <w:rFonts w:ascii="微软雅黑" w:eastAsia="微软雅黑" w:hAnsi="微软雅黑" w:hint="eastAsia"/>
+        </w:rPr>
+        <w:t>跳回app数据回调</w:t>
+      </w:r>
+    </w:p>
+    <w:p>
+      <w:pPr>
+        <w:widowControl/>
+        <w:jc w:val="left"/>
+        <w:rPr>
+          <w:rFonts w:ascii="微软雅黑" w:eastAsia="微软雅黑" w:hAnsi="微软雅黑"/>
+        </w:rPr>
+      </w:pPr>
+      <w:r>
+        <w:rPr>
+          <w:rFonts w:ascii="微软雅黑" w:eastAsia="微软雅黑" w:hAnsi="微软雅黑"/>
+        </w:rPr>
+        <w:t xml:space="preserve">void </w:t>
+      </w:r>
+      <w:proofErr w:type="gramStart"/>
+      <w:r>
+        <w:rPr>
+          <w:rFonts w:ascii="微软雅黑" w:eastAsia="微软雅黑" w:hAnsi="微软雅黑"/>
+        </w:rPr>
+        <w:t>onReceiveExtMsg(</w:t>
+      </w:r>
+      <w:proofErr w:type="gramEnd"/>
+      <w:r>
+        <w:rPr>
+          <w:rFonts w:ascii="微软雅黑" w:eastAsia="微软雅黑" w:hAnsi="微软雅黑"/>
+        </w:rPr>
+        <w:t>String msg)</w:t>
       </w:r>
     </w:p>
     <w:sectPr>
@@ -10239,7 +10782,7 @@
   <w:abstractNum w:abstractNumId="4" w15:restartNumberingAfterBreak="0">
     <w:nsid w:val="54C42922"/>
     <w:multiLevelType w:val="hybridMultilevel"/>
-    <w:tmpl w:val="5EB83D6A"/>
+    <w:tmpl w:val="21A666E4"/>
     <w:lvl w:ilvl="0" w:tplc="A5A09040">
       <w:start w:val="1"/>
       <w:numFmt w:val="japaneseCounting"/>
@@ -10261,14 +10804,17 @@
         <w:ind w:left="840" w:hanging="420"/>
       </w:pPr>
     </w:lvl>
-    <w:lvl w:ilvl="2" w:tplc="0409001B" w:tentative="1">
-      <w:start w:val="1"/>
-      <w:numFmt w:val="lowerRoman"/>
-      <w:lvlText w:val="%3."/>
-      <w:lvlJc w:val="right"/>
-      <w:pPr>
-        <w:ind w:left="1260" w:hanging="420"/>
-      </w:pPr>
+    <w:lvl w:ilvl="2" w:tplc="C3981552">
+      <w:start w:val="10"/>
+      <w:numFmt w:val="decimal"/>
+      <w:lvlText w:val="%3、"/>
+      <w:lvlJc w:val="left"/>
+      <w:pPr>
+        <w:ind w:left="1320" w:hanging="480"/>
+      </w:pPr>
+      <w:rPr>
+        <w:rFonts w:hint="default"/>
+      </w:rPr>
     </w:lvl>
     <w:lvl w:ilvl="3" w:tplc="0409000F" w:tentative="1">
       <w:start w:val="1"/>
@@ -10328,7 +10874,7 @@
   <w:abstractNum w:abstractNumId="5" w15:restartNumberingAfterBreak="0">
     <w:nsid w:val="779552DC"/>
     <w:multiLevelType w:val="hybridMultilevel"/>
-    <w:tmpl w:val="5CF2204E"/>
+    <w:tmpl w:val="E5601708"/>
     <w:lvl w:ilvl="0" w:tplc="746A9C30">
       <w:start w:val="3"/>
       <w:numFmt w:val="japaneseCounting"/>
@@ -10341,14 +10887,17 @@
         <w:rFonts w:hint="default"/>
       </w:rPr>
     </w:lvl>
-    <w:lvl w:ilvl="1" w:tplc="04090019" w:tentative="1">
-      <w:start w:val="1"/>
-      <w:numFmt w:val="lowerLetter"/>
-      <w:lvlText w:val="%2)"/>
+    <w:lvl w:ilvl="1" w:tplc="CF7C538A">
+      <w:start w:val="20"/>
+      <w:numFmt w:val="decimal"/>
+      <w:lvlText w:val="%2、"/>
       <w:lvlJc w:val="left"/>
       <w:pPr>
-        <w:ind w:left="840" w:hanging="420"/>
-      </w:pPr>
+        <w:ind w:left="900" w:hanging="480"/>
+      </w:pPr>
+      <w:rPr>
+        <w:rFonts w:hint="default"/>
+      </w:rPr>
     </w:lvl>
     <w:lvl w:ilvl="2" w:tplc="0409001B" w:tentative="1">
       <w:start w:val="1"/>
@@ -11276,7 +11825,7 @@
 </file>
 
 <file path=customXml/itemProps1.xml><?xml version="1.0" encoding="utf-8"?>
-<ds:datastoreItem xmlns:ds="http://schemas.openxmlformats.org/officeDocument/2006/customXml" ds:itemID="{DE77B882-AE5A-4931-86C5-B3E47F6AB8B9}">
+<ds:datastoreItem xmlns:ds="http://schemas.openxmlformats.org/officeDocument/2006/customXml" ds:itemID="{59ACAA21-19A3-43B2-8120-1700C8C8FF20}">
   <ds:schemaRefs>
     <ds:schemaRef ds:uri="http://schemas.openxmlformats.org/officeDocument/2006/bibliography"/>
   </ds:schemaRefs>

</xml_diff>